<commit_message>
Add LF2 08 Fehlermeldungen
</commit_message>
<xml_diff>
--- a/J01_LF2/08/A8.1 Fehlermeldungen.docx
+++ b/J01_LF2/08/A8.1 Fehlermeldungen.docx
@@ -3,14 +3,17 @@
 <w:document xmlns:wpc="http://schemas.microsoft.com/office/word/2010/wordprocessingCanvas" xmlns:cx="http://schemas.microsoft.com/office/drawing/2014/chartex" xmlns:cx1="http://schemas.microsoft.com/office/drawing/2015/9/8/chartex" xmlns:mc="http://schemas.openxmlformats.org/markup-compatibility/2006" xmlns:o="urn:schemas-microsoft-com:office:office" xmlns:r="http://schemas.openxmlformats.org/officeDocument/2006/relationships" xmlns:m="http://schemas.openxmlformats.org/officeDocument/2006/math" xmlns:v="urn:schemas-microsoft-com:vml" xmlns:wp14="http://schemas.microsoft.com/office/word/2010/wordprocessingDrawing" xmlns:wp="http://schemas.openxmlformats.org/drawingml/2006/wordprocessingDrawing" xmlns:w10="urn:schemas-microsoft-com:office:word" xmlns:w="http://schemas.openxmlformats.org/wordprocessingml/2006/main" xmlns:w14="http://schemas.microsoft.com/office/word/2010/wordml" xmlns:w15="http://schemas.microsoft.com/office/word/2012/wordml" xmlns:w16se="http://schemas.microsoft.com/office/word/2015/wordml/symex" xmlns:wpg="http://schemas.microsoft.com/office/word/2010/wordprocessingGroup" xmlns:wpi="http://schemas.microsoft.com/office/word/2010/wordprocessingInk" xmlns:wne="http://schemas.microsoft.com/office/word/2006/wordml" xmlns:wps="http://schemas.microsoft.com/office/word/2010/wordprocessingShape" mc:Ignorable="w14 w15 w16se wp14">
   <w:body>
     <w:p>
-      <w:r>
-        <w:t xml:space="preserve">8.1 </w:t>
-      </w:r>
-      <w:proofErr w:type="spellStart"/>
-      <w:r>
-        <w:t>Fehlermeldungen</w:t>
-      </w:r>
-      <w:proofErr w:type="spellEnd"/>
+      <w:pPr>
+        <w:rPr>
+          <w:lang w:val="de-DE"/>
+        </w:rPr>
+      </w:pPr>
+      <w:r>
+        <w:rPr>
+          <w:lang w:val="de-DE"/>
+        </w:rPr>
+        <w:t>8.1 Fehlermeldungen</w:t>
+      </w:r>
     </w:p>
     <w:p>
       <w:pPr>
@@ -22,13 +25,7 @@
         <w:rPr>
           <w:lang w:val="de-DE"/>
         </w:rPr>
-        <w:t xml:space="preserve">PC-1: Zeigt 0xC000009A </w:t>
-      </w:r>
-      <w:r>
-        <w:rPr>
-          <w:lang w:val="de-DE"/>
-        </w:rPr>
-        <w:t>– STATUS_INSUFFICIENT_RESOURCES</w:t>
+        <w:t>PC-1: Zeigt 0xC000009A – STATUS_INSUFFICIENT_RESOURCES</w:t>
       </w:r>
       <w:r>
         <w:rPr>
@@ -101,21 +98,21 @@
           <w:lang w:val="de-DE"/>
         </w:rPr>
         <w:br/>
-        <w:t xml:space="preserve">Es sollte überprüft werden, ob der </w:t>
-      </w:r>
-      <w:proofErr w:type="spellStart"/>
-      <w:r>
-        <w:rPr>
-          <w:lang w:val="de-DE"/>
-        </w:rPr>
-        <w:t>Arbeitsspeicherr</w:t>
-      </w:r>
-      <w:proofErr w:type="spellEnd"/>
-      <w:r>
-        <w:rPr>
-          <w:lang w:val="de-DE"/>
-        </w:rPr>
-        <w:t xml:space="preserve"> korrekt verbaut ist oder die Arbeitsspeichermodule getauscht werden.</w:t>
+        <w:t>Es sollte überprüf</w:t>
+      </w:r>
+      <w:r>
+        <w:rPr>
+          <w:lang w:val="de-DE"/>
+        </w:rPr>
+        <w:t>t werden, ob der Arbeitsspeiche</w:t>
+      </w:r>
+      <w:bookmarkStart w:id="0" w:name="_GoBack"/>
+      <w:bookmarkEnd w:id="0"/>
+      <w:r>
+        <w:rPr>
+          <w:lang w:val="de-DE"/>
+        </w:rPr>
+        <w:t>r korrekt verbaut ist oder die Arbeitsspeichermodule getauscht werden.</w:t>
       </w:r>
     </w:p>
     <w:p>
@@ -175,15 +172,7 @@
           <w:lang w:val="de-DE"/>
         </w:rPr>
         <w:br/>
-        <w:t>Die Festplatte mit dem installierten Betriebssystem kann nicht gefunden oder gelesen werden. Die Festplatte sollte wieder richtig eingebaut werden und mit Festplattendiagnosetools getestet werden. Kommt keine Verbindung zur Festplatte zustande, muss die Festplatte getauscht werden.</w:t>
-      </w:r>
-      <w:bookmarkStart w:id="0" w:name="_GoBack"/>
-      <w:bookmarkEnd w:id="0"/>
-      <w:r>
-        <w:rPr>
-          <w:lang w:val="de-DE"/>
-        </w:rPr>
-        <w:t xml:space="preserve"> </w:t>
+        <w:t xml:space="preserve">Die Festplatte mit dem installierten Betriebssystem kann nicht gefunden oder gelesen werden. Die Festplatte sollte wieder richtig eingebaut werden und mit Festplattendiagnosetools getestet werden. Kommt keine Verbindung zur Festplatte zustande, muss die Festplatte getauscht werden. </w:t>
       </w:r>
     </w:p>
     <w:sectPr>

</xml_diff>